<commit_message>
Clarifying my development process
</commit_message>
<xml_diff>
--- a/PhoenixThoughtProcess.docx
+++ b/PhoenixThoughtProcess.docx
@@ -72,16 +72,7 @@
           <w:sz w:val="32"/>
           <w:szCs w:val="32"/>
         </w:rPr>
-        <w:t>Intro</w:t>
-      </w:r>
-      <w:r>
-        <w:rPr>
-          <w:b/>
-          <w:bCs/>
-          <w:sz w:val="32"/>
-          <w:szCs w:val="32"/>
-        </w:rPr>
-        <w:t>duction</w:t>
+        <w:t>Introduction</w:t>
       </w:r>
     </w:p>
     <w:p>
@@ -300,6 +291,17 @@
       </w:pPr>
       <w:r>
         <w:rPr/>
+        <w:tab/>
+        <w:t>This is more commonly known as Waterfall development.  Although this is less commonly used, by using Waterfall I can show my thinking in discrete parts (which is the whole point of this project).  Also since I don't have time constraints and I know the end goals of the project from the start, Waterfall is a better option for this project.  A small note, I will be using Test Driven Development when I get to the Implementation phase, as opposed to doing testing at the end like traditional Waterfall.</w:t>
+      </w:r>
+    </w:p>
+    <w:p>
+      <w:pPr>
+        <w:pStyle w:val="Normal"/>
+        <w:rPr/>
+      </w:pPr>
+      <w:r>
+        <w:rPr/>
       </w:r>
     </w:p>
     <w:p>
@@ -404,11 +406,7 @@
       </w:pPr>
       <w:r>
         <w:rPr/>
-        <w:t xml:space="preserve">Since the domain is a game, there really isn't too many constraints.  The beauty of Phoenix (and most games) is that you can make really anything happen within the context of the game.  You can have lasers, homing missiles, bombs, upgrades, multiple players, multiple ships under your control, etc.  </w:t>
-      </w:r>
-      <w:r>
-        <w:rPr/>
-        <w:t>The limit is only imagination.</w:t>
+        <w:t>Since the domain is a game, there really isn't too many constraints.  The beauty of Phoenix (and most games) is that you can make really anything happen within the context of the game.  You can have lasers, homing missiles, bombs, upgrades, multiple players, multiple ships under your control, etc.  The limit is only imagination.</w:t>
       </w:r>
     </w:p>
     <w:p>
@@ -846,6 +844,7 @@
     <w:rPrDefault>
       <w:rPr>
         <w:rFonts w:ascii="Liberation Serif" w:hAnsi="Liberation Serif" w:eastAsia="Arial Unicode MS" w:cs="Arial Unicode MS"/>
+        <w:sz w:val="20"/>
         <w:szCs w:val="24"/>
         <w:lang w:val="en-US" w:eastAsia="zh-CN" w:bidi="hi-IN"/>
       </w:rPr>
@@ -888,6 +887,13 @@
     <w:qFormat/>
     <w:rPr>
       <w:rFonts w:ascii="OpenSymbol" w:hAnsi="OpenSymbol" w:eastAsia="OpenSymbol" w:cs="OpenSymbol"/>
+    </w:rPr>
+  </w:style>
+  <w:style w:type="character" w:styleId="ListLabel1">
+    <w:name w:val="ListLabel 1"/>
+    <w:qFormat/>
+    <w:rPr>
+      <w:rFonts w:cs="OpenSymbol"/>
     </w:rPr>
   </w:style>
   <w:style w:type="paragraph" w:styleId="Heading">

</xml_diff>

<commit_message>
Finished designing the data facade of meta files
</commit_message>
<xml_diff>
--- a/PhoenixThoughtProcess.docx
+++ b/PhoenixThoughtProcess.docx
@@ -1933,16 +1933,21 @@
           <w:b w:val="false"/>
           <w:bCs w:val="false"/>
         </w:rPr>
-        <w:t>The definition of what is in each wave of a level should not be part of the code anywhere.  It is not a function that the program could do, what each wave consists of is simply information about the game.  Arbitrary information should never be put into the code, it should be put in an alternate data structure (for example a database, or meta files).  For these reasons, we cannot hardcode levels.  However, we need some way to get the information from the data structure so we can use it to create enemies.  We should simply abstract that responsibility away into a service.  So, we need a Level Service.</w:t>
-      </w:r>
-    </w:p>
-    <w:p>
-      <w:pPr>
-        <w:pStyle w:val="Normal"/>
-        <w:numPr>
-          <w:ilvl w:val="1"/>
-          <w:numId w:val="4"/>
-        </w:numPr>
+        <w:t xml:space="preserve">The definition of what is in each wave of a level should not be part of the code anywhere.  It is not a function that the program could do, what each wave consists of is simply information about the game.  Arbitrary information should never be put into the code, it should be put in an alternate data structure (for example a database, or meta files).  For these reasons, we cannot hardcode levels.  However, we need some way to get the information from the data structure so we can use it to create enemies.  </w:t>
+      </w:r>
+    </w:p>
+    <w:p>
+      <w:pPr>
+        <w:pStyle w:val="Normal"/>
+        <w:rPr/>
+      </w:pPr>
+      <w:r>
+        <w:rPr/>
+      </w:r>
+    </w:p>
+    <w:p>
+      <w:pPr>
+        <w:pStyle w:val="Normal"/>
         <w:rPr>
           <w:b/>
           <w:bCs/>
@@ -1953,27 +1958,230 @@
           <w:b/>
           <w:bCs/>
         </w:rPr>
-        <w:t>Responsibilities of Level Service:</w:t>
-      </w:r>
-    </w:p>
-    <w:p>
-      <w:pPr>
-        <w:pStyle w:val="Normal"/>
-        <w:numPr>
-          <w:ilvl w:val="2"/>
-          <w:numId w:val="4"/>
-        </w:numPr>
-        <w:rPr>
-          <w:b w:val="false"/>
-          <w:bCs w:val="false"/>
-        </w:rPr>
-      </w:pPr>
-      <w:r>
-        <w:rPr>
-          <w:b w:val="false"/>
-          <w:bCs w:val="false"/>
-        </w:rPr>
-        <w:t>Read data from the data structure and encapsulate it into a level for the rest of the program to use</w:t>
+        <w:t>Data:</w:t>
+      </w:r>
+    </w:p>
+    <w:p>
+      <w:pPr>
+        <w:pStyle w:val="Normal"/>
+        <w:rPr/>
+      </w:pPr>
+      <w:r>
+        <w:rPr/>
+        <w:t>We have discussed the need for saving and retrieving data (like save data and level data) but we have not decided which data structure to use when storing this data.  So, how should we store and query the data?</w:t>
+      </w:r>
+    </w:p>
+    <w:p>
+      <w:pPr>
+        <w:pStyle w:val="Normal"/>
+        <w:numPr>
+          <w:ilvl w:val="0"/>
+          <w:numId w:val="5"/>
+        </w:numPr>
+        <w:rPr/>
+      </w:pPr>
+      <w:r>
+        <w:rPr/>
+        <w:t>There's really only a couple options to store data efficiently: a database or meta files.</w:t>
+      </w:r>
+    </w:p>
+    <w:p>
+      <w:pPr>
+        <w:pStyle w:val="Normal"/>
+        <w:numPr>
+          <w:ilvl w:val="0"/>
+          <w:numId w:val="5"/>
+        </w:numPr>
+        <w:rPr/>
+      </w:pPr>
+      <w:r>
+        <w:rPr/>
+        <w:t>A database would allow us to easily query and store information without much extra code.  We could simply create a facade to access the database, and it would be quick and simple to implement.  However, a database requires one big thing: an extra application.  If anyone wanted to run my game on their local system, they would have to install this extra application and set it up.  Another drawback to the database is that you cannot edit the level data or save data without using the database application, there's no easy way to quickly change a couple values in the data.</w:t>
+      </w:r>
+    </w:p>
+    <w:p>
+      <w:pPr>
+        <w:pStyle w:val="Normal"/>
+        <w:numPr>
+          <w:ilvl w:val="0"/>
+          <w:numId w:val="5"/>
+        </w:numPr>
+        <w:rPr/>
+      </w:pPr>
+      <w:r>
+        <w:rPr/>
+        <w:t xml:space="preserve">Meta files, on the other hand, will require a slightly more complex facade.  We will have to deal with creation of files and direct reading and writing of files.  However, the payoff will be big. There will be no extra applications, and anyone can easily go into the meta files and change anything they want, since they will be simple text files.  </w:t>
+      </w:r>
+    </w:p>
+    <w:p>
+      <w:pPr>
+        <w:pStyle w:val="Normal"/>
+        <w:numPr>
+          <w:ilvl w:val="0"/>
+          <w:numId w:val="5"/>
+        </w:numPr>
+        <w:rPr/>
+      </w:pPr>
+      <w:r>
+        <w:rPr/>
+        <w:t>In the interest of making Phoenix a more portable game, requiring only the JVM to run, I am going to go with meta files.  We will call this the meta file repository.</w:t>
+      </w:r>
+    </w:p>
+    <w:p>
+      <w:pPr>
+        <w:pStyle w:val="Normal"/>
+        <w:rPr/>
+      </w:pPr>
+      <w:r>
+        <w:rPr/>
+      </w:r>
+    </w:p>
+    <w:p>
+      <w:pPr>
+        <w:pStyle w:val="Normal"/>
+        <w:rPr>
+          <w:b/>
+          <w:bCs/>
+        </w:rPr>
+      </w:pPr>
+      <w:r>
+        <w:rPr>
+          <w:b w:val="false"/>
+          <w:bCs w:val="false"/>
+        </w:rPr>
+        <w:t xml:space="preserve">What are the responsibilities of the </w:t>
+      </w:r>
+      <w:r>
+        <w:rPr>
+          <w:b/>
+          <w:bCs/>
+        </w:rPr>
+        <w:t>Meta File Repository?</w:t>
+      </w:r>
+    </w:p>
+    <w:p>
+      <w:pPr>
+        <w:pStyle w:val="Normal"/>
+        <w:numPr>
+          <w:ilvl w:val="0"/>
+          <w:numId w:val="6"/>
+        </w:numPr>
+        <w:rPr>
+          <w:b w:val="false"/>
+          <w:bCs w:val="false"/>
+        </w:rPr>
+      </w:pPr>
+      <w:r>
+        <w:rPr>
+          <w:b w:val="false"/>
+          <w:bCs w:val="false"/>
+        </w:rPr>
+        <w:t>Contain functionality to read and write meta files</w:t>
+      </w:r>
+    </w:p>
+    <w:p>
+      <w:pPr>
+        <w:pStyle w:val="Normal"/>
+        <w:numPr>
+          <w:ilvl w:val="0"/>
+          <w:numId w:val="6"/>
+        </w:numPr>
+        <w:rPr>
+          <w:b w:val="false"/>
+          <w:bCs w:val="false"/>
+        </w:rPr>
+      </w:pPr>
+      <w:r>
+        <w:rPr>
+          <w:b w:val="false"/>
+          <w:bCs w:val="false"/>
+        </w:rPr>
+        <w:t>Define rules of how meta files are organized and where they are stored</w:t>
+      </w:r>
+    </w:p>
+    <w:p>
+      <w:pPr>
+        <w:pStyle w:val="Normal"/>
+        <w:rPr>
+          <w:b w:val="false"/>
+          <w:bCs w:val="false"/>
+        </w:rPr>
+      </w:pPr>
+      <w:r>
+        <w:rPr>
+          <w:b w:val="false"/>
+          <w:bCs w:val="false"/>
+        </w:rPr>
+      </w:r>
+    </w:p>
+    <w:p>
+      <w:pPr>
+        <w:pStyle w:val="Normal"/>
+        <w:rPr>
+          <w:b w:val="false"/>
+          <w:bCs w:val="false"/>
+        </w:rPr>
+      </w:pPr>
+      <w:r>
+        <w:rPr>
+          <w:b w:val="false"/>
+          <w:bCs w:val="false"/>
+        </w:rPr>
+        <w:t xml:space="preserve">We could have the Meta File Repository create objects directly, but that would be outside the scope of the repository.  We need something to work alongside the repository, connecting objects to data.  We need a Meta Factory.  Responsibilities of the </w:t>
+      </w:r>
+      <w:r>
+        <w:rPr>
+          <w:b/>
+          <w:bCs/>
+        </w:rPr>
+        <w:t>Meta Factory</w:t>
+      </w:r>
+      <w:r>
+        <w:rPr>
+          <w:b w:val="false"/>
+          <w:bCs w:val="false"/>
+        </w:rPr>
+        <w:t>:</w:t>
+      </w:r>
+    </w:p>
+    <w:p>
+      <w:pPr>
+        <w:pStyle w:val="Normal"/>
+        <w:numPr>
+          <w:ilvl w:val="0"/>
+          <w:numId w:val="7"/>
+        </w:numPr>
+        <w:rPr>
+          <w:b w:val="false"/>
+          <w:bCs w:val="false"/>
+        </w:rPr>
+      </w:pPr>
+      <w:r>
+        <w:rPr>
+          <w:b w:val="false"/>
+          <w:bCs w:val="false"/>
+        </w:rPr>
+        <w:t>Allow construction of objects from their meta file definitions</w:t>
+      </w:r>
+    </w:p>
+    <w:p>
+      <w:pPr>
+        <w:pStyle w:val="Normal"/>
+        <w:numPr>
+          <w:ilvl w:val="0"/>
+          <w:numId w:val="7"/>
+        </w:numPr>
+        <w:rPr>
+          <w:b w:val="false"/>
+          <w:bCs w:val="false"/>
+        </w:rPr>
+      </w:pPr>
+      <w:r>
+        <w:rPr>
+          <w:b w:val="false"/>
+          <w:bCs w:val="false"/>
+        </w:rPr>
+        <w:t>Allow destruction of objects to save them into meta files</w:t>
       </w:r>
     </w:p>
     <w:p>
@@ -2151,7 +2359,15 @@
       </w:pPr>
       <w:r>
         <w:rPr/>
-        <w:t xml:space="preserve">True, so when we initialize the game, we should create a 'default' instance of save data. This could be done with serialization, hard-coding, or meta files.  I want to be able to easily change the default save state, so that takes out serialization (since I would have to recreate an object and serialize it every time I wanted to change one value).  Hard-coding would work, but that's just bad style.  Functionality in code, arbitrary details in meta files.  </w:t>
+        <w:t xml:space="preserve">True, so when we initialize the game, we should create a 'default' instance of save data. This could be done with serialization, hard-coding, or meta files.  I want to be able to easily change the default save state, so that takes out serialization (since I would have to recreate an object and serialize it every time I wanted to change one value).  Hard-coding would work, but that's just bad style.  Functionality in code, arbitrary details in </w:t>
+      </w:r>
+      <w:r>
+        <w:rPr/>
+        <w:t>an outside data structure.</w:t>
+      </w:r>
+      <w:r>
+        <w:rPr/>
+        <w:t xml:space="preserve">  </w:t>
       </w:r>
     </w:p>
     <w:p>
@@ -2165,7 +2381,11 @@
       </w:pPr>
       <w:r>
         <w:rPr/>
-        <w:t>So we will put the default save values in a meta file.</w:t>
+        <w:t xml:space="preserve">So we will put the default save values in  </w:t>
+      </w:r>
+      <w:r>
+        <w:rPr/>
+        <w:t>an outside data structure.</w:t>
       </w:r>
     </w:p>
     <w:p>
@@ -2245,8 +2465,15 @@
       </w:pPr>
       <w:r>
         <w:rPr/>
-        <w:tab/>
-        <w:t>Ok, great.  So I am pretty happy with this analysis of the save/load system with import/export of save files, so let's draw a simple diagram to work off of and evolve.</w:t>
+        <w:t>Le</w:t>
+      </w:r>
+      <w:r>
+        <w:rPr/>
+        <w:t xml:space="preserve">t's draw a diagram </w:t>
+      </w:r>
+      <w:r>
+        <w:rPr/>
+        <w:t>of our Save Data:</w:t>
       </w:r>
     </w:p>
     <w:p>
@@ -3324,7 +3551,19 @@
       </w:pPr>
       <w:r>
         <w:rPr/>
-        <w:t xml:space="preserve">Lastly, lets discuss </w:t>
+        <w:t>Le</w:t>
+      </w:r>
+      <w:r>
+        <w:rPr/>
+        <w:t>t</w:t>
+      </w:r>
+      <w:r>
+        <w:rPr/>
+        <w:t>'</w:t>
+      </w:r>
+      <w:r>
+        <w:rPr/>
+        <w:t xml:space="preserve">s discuss </w:t>
       </w:r>
       <w:r>
         <w:rPr>
@@ -4208,41 +4447,224 @@
     <w:p>
       <w:pPr>
         <w:pStyle w:val="Normal"/>
-        <w:rPr>
-          <w:b w:val="false"/>
-          <w:bCs w:val="false"/>
-        </w:rPr>
-      </w:pPr>
-      <w:r>
-        <w:rPr>
-          <w:b w:val="false"/>
-          <w:bCs w:val="false"/>
-        </w:rPr>
-      </w:r>
-    </w:p>
-    <w:p>
-      <w:pPr>
-        <w:pStyle w:val="Normal"/>
-        <w:rPr/>
-      </w:pPr>
-      <w:r>
-        <w:rPr/>
-      </w:r>
-    </w:p>
-    <w:p>
-      <w:pPr>
-        <w:pStyle w:val="Normal"/>
-        <w:rPr>
-          <w:b w:val="false"/>
-          <w:bCs w:val="false"/>
-        </w:rPr>
-      </w:pPr>
-      <w:r>
-        <w:rPr>
-          <w:b w:val="false"/>
-          <w:bCs w:val="false"/>
-        </w:rPr>
-        <w:t>Still left to design: Gameplay management system and positioning system, SERVICES: LevelGetter, SaveUtilities (import/export)</w:t>
+        <w:rPr/>
+      </w:pPr>
+      <w:r>
+        <w:rPr/>
+      </w:r>
+    </w:p>
+    <w:p>
+      <w:pPr>
+        <w:pStyle w:val="Normal"/>
+        <w:rPr/>
+      </w:pPr>
+      <w:r>
+        <w:rPr/>
+        <w:t xml:space="preserve">Let's discuss </w:t>
+      </w:r>
+      <w:r>
+        <w:rPr>
+          <w:b/>
+          <w:bCs/>
+        </w:rPr>
+        <w:t>Meta File Repository and Factory Design</w:t>
+      </w:r>
+      <w:r>
+        <w:rPr/>
+        <w:t>:</w:t>
+      </w:r>
+    </w:p>
+    <w:p>
+      <w:pPr>
+        <w:pStyle w:val="Normal"/>
+        <w:numPr>
+          <w:ilvl w:val="0"/>
+          <w:numId w:val="8"/>
+        </w:numPr>
+        <w:rPr/>
+      </w:pPr>
+      <w:r>
+        <w:rPr/>
+        <w:t>These two objects are purely functionality.  They do not have any state, their state is defined by the meta files that are located on the system.  Because of this, both of these classes should contain only static members/functions.</w:t>
+      </w:r>
+    </w:p>
+    <w:p>
+      <w:pPr>
+        <w:pStyle w:val="Normal"/>
+        <w:numPr>
+          <w:ilvl w:val="0"/>
+          <w:numId w:val="8"/>
+        </w:numPr>
+        <w:rPr/>
+      </w:pPr>
+      <w:r>
+        <w:rPr/>
+        <w:t>Eventhough I made the decision to go with meta files over a database, if in the future someone wants to use a database, they should be able to easily.  For this reason, we need to create a facade, so that the implementation of saved data can be easily changed.  Let's call it the Data Facade.</w:t>
+      </w:r>
+    </w:p>
+    <w:p>
+      <w:pPr>
+        <w:pStyle w:val="Normal"/>
+        <w:numPr>
+          <w:ilvl w:val="0"/>
+          <w:numId w:val="8"/>
+        </w:numPr>
+        <w:rPr/>
+      </w:pPr>
+      <w:r>
+        <w:rPr/>
+        <w:t>What does the Data Facade have to do?</w:t>
+      </w:r>
+    </w:p>
+    <w:p>
+      <w:pPr>
+        <w:pStyle w:val="Normal"/>
+        <w:numPr>
+          <w:ilvl w:val="1"/>
+          <w:numId w:val="8"/>
+        </w:numPr>
+        <w:rPr/>
+      </w:pPr>
+      <w:r>
+        <w:rPr/>
+        <w:t>Give other parts of the program level objects on demand</w:t>
+      </w:r>
+    </w:p>
+    <w:p>
+      <w:pPr>
+        <w:pStyle w:val="Normal"/>
+        <w:numPr>
+          <w:ilvl w:val="1"/>
+          <w:numId w:val="8"/>
+        </w:numPr>
+        <w:rPr/>
+      </w:pPr>
+      <w:r>
+        <w:rPr/>
+        <w:t>Give other parts of the program a Save Data object on demand, and the ability to export a modified Save Data object.</w:t>
+      </w:r>
+    </w:p>
+    <w:p>
+      <w:pPr>
+        <w:pStyle w:val="Normal"/>
+        <w:numPr>
+          <w:ilvl w:val="0"/>
+          <w:numId w:val="8"/>
+        </w:numPr>
+        <w:rPr/>
+      </w:pPr>
+      <w:r>
+        <w:rPr/>
+        <w:t>How should meta files be designed?</w:t>
+      </w:r>
+    </w:p>
+    <w:p>
+      <w:pPr>
+        <w:pStyle w:val="Normal"/>
+        <w:numPr>
+          <w:ilvl w:val="1"/>
+          <w:numId w:val="8"/>
+        </w:numPr>
+        <w:rPr/>
+      </w:pPr>
+      <w:r>
+        <w:rPr/>
+        <w:t>To keep meta files easily readable and easily modifiable, meta files will be a simple list of key/value pairs.  This means that it will be the job of the repository to get the key/value pairs from meta files, then it will be the job of the factory to construct objects from those key/value pairs.</w:t>
+      </w:r>
+    </w:p>
+    <w:p>
+      <w:pPr>
+        <w:pStyle w:val="Normal"/>
+        <w:rPr/>
+      </w:pPr>
+      <w:r>
+        <w:rPr/>
+        <w:drawing>
+          <wp:anchor behindDoc="0" distT="0" distB="0" distL="0" distR="0" simplePos="0" locked="0" layoutInCell="1" allowOverlap="1" relativeHeight="3">
+            <wp:simplePos x="0" y="0"/>
+            <wp:positionH relativeFrom="column">
+              <wp:align>center</wp:align>
+            </wp:positionH>
+            <wp:positionV relativeFrom="paragraph">
+              <wp:align>top</wp:align>
+            </wp:positionV>
+            <wp:extent cx="6286500" cy="4191000"/>
+            <wp:effectExtent l="0" t="0" r="0" b="0"/>
+            <wp:wrapSquare wrapText="largest"/>
+            <wp:docPr id="3" name="Picture" descr=""/>
+            <wp:cNvGraphicFramePr>
+              <a:graphicFrameLocks xmlns:a="http://schemas.openxmlformats.org/drawingml/2006/main" noChangeAspect="1"/>
+            </wp:cNvGraphicFramePr>
+            <a:graphic xmlns:a="http://schemas.openxmlformats.org/drawingml/2006/main">
+              <a:graphicData uri="http://schemas.openxmlformats.org/drawingml/2006/picture">
+                <pic:pic xmlns:pic="http://schemas.openxmlformats.org/drawingml/2006/picture">
+                  <pic:nvPicPr>
+                    <pic:cNvPr id="3" name="Picture" descr=""/>
+                    <pic:cNvPicPr>
+                      <a:picLocks noChangeAspect="1" noChangeArrowheads="1"/>
+                    </pic:cNvPicPr>
+                  </pic:nvPicPr>
+                  <pic:blipFill>
+                    <a:blip r:embed="rId10"/>
+                    <a:stretch>
+                      <a:fillRect/>
+                    </a:stretch>
+                  </pic:blipFill>
+                  <pic:spPr bwMode="auto">
+                    <a:xfrm>
+                      <a:off x="0" y="0"/>
+                      <a:ext cx="6286500" cy="4191000"/>
+                    </a:xfrm>
+                    <a:prstGeom prst="rect">
+                      <a:avLst/>
+                    </a:prstGeom>
+                    <a:noFill/>
+                    <a:ln w="9525">
+                      <a:noFill/>
+                      <a:miter lim="800000"/>
+                      <a:headEnd/>
+                      <a:tailEnd/>
+                    </a:ln>
+                  </pic:spPr>
+                </pic:pic>
+              </a:graphicData>
+            </a:graphic>
+          </wp:anchor>
+        </w:drawing>
+      </w:r>
+    </w:p>
+    <w:p>
+      <w:pPr>
+        <w:pStyle w:val="Normal"/>
+        <w:rPr/>
+      </w:pPr>
+      <w:r>
+        <w:rPr/>
+      </w:r>
+    </w:p>
+    <w:p>
+      <w:pPr>
+        <w:pStyle w:val="Normal"/>
+        <w:rPr/>
+      </w:pPr>
+      <w:r>
+        <w:rPr/>
+      </w:r>
+    </w:p>
+    <w:p>
+      <w:pPr>
+        <w:pStyle w:val="Normal"/>
+        <w:rPr>
+          <w:b w:val="false"/>
+          <w:bCs w:val="false"/>
+        </w:rPr>
+      </w:pPr>
+      <w:r>
+        <w:rPr>
+          <w:b w:val="false"/>
+          <w:bCs w:val="false"/>
+        </w:rPr>
+        <w:t>Still left to design: Gameplay management system and positioning system</w:t>
       </w:r>
     </w:p>
     <w:p>
@@ -4925,6 +5347,554 @@
   <w:abstractNum w:abstractNumId="5">
     <w:lvl w:ilvl="0">
       <w:start w:val="1"/>
+      <w:numFmt w:val="bullet"/>
+      <w:lvlText w:val=""/>
+      <w:lvlJc w:val="left"/>
+      <w:pPr>
+        <w:tabs>
+          <w:tab w:val="num" w:pos="720"/>
+        </w:tabs>
+        <w:ind w:left="720" w:hanging="360"/>
+      </w:pPr>
+      <w:rPr>
+        <w:rFonts w:ascii="Symbol" w:hAnsi="Symbol" w:cs="Symbol" w:hint="default"/>
+      </w:rPr>
+    </w:lvl>
+    <w:lvl w:ilvl="1">
+      <w:start w:val="1"/>
+      <w:numFmt w:val="bullet"/>
+      <w:lvlText w:val="◦"/>
+      <w:lvlJc w:val="left"/>
+      <w:pPr>
+        <w:tabs>
+          <w:tab w:val="num" w:pos="1080"/>
+        </w:tabs>
+        <w:ind w:left="1080" w:hanging="360"/>
+      </w:pPr>
+      <w:rPr>
+        <w:rFonts w:ascii="OpenSymbol" w:hAnsi="OpenSymbol" w:cs="OpenSymbol" w:hint="default"/>
+      </w:rPr>
+    </w:lvl>
+    <w:lvl w:ilvl="2">
+      <w:start w:val="1"/>
+      <w:numFmt w:val="bullet"/>
+      <w:lvlText w:val="▪"/>
+      <w:lvlJc w:val="left"/>
+      <w:pPr>
+        <w:tabs>
+          <w:tab w:val="num" w:pos="1440"/>
+        </w:tabs>
+        <w:ind w:left="1440" w:hanging="360"/>
+      </w:pPr>
+      <w:rPr>
+        <w:rFonts w:ascii="OpenSymbol" w:hAnsi="OpenSymbol" w:cs="OpenSymbol" w:hint="default"/>
+      </w:rPr>
+    </w:lvl>
+    <w:lvl w:ilvl="3">
+      <w:start w:val="1"/>
+      <w:numFmt w:val="bullet"/>
+      <w:lvlText w:val=""/>
+      <w:lvlJc w:val="left"/>
+      <w:pPr>
+        <w:tabs>
+          <w:tab w:val="num" w:pos="1800"/>
+        </w:tabs>
+        <w:ind w:left="1800" w:hanging="360"/>
+      </w:pPr>
+      <w:rPr>
+        <w:rFonts w:ascii="Symbol" w:hAnsi="Symbol" w:cs="Symbol" w:hint="default"/>
+      </w:rPr>
+    </w:lvl>
+    <w:lvl w:ilvl="4">
+      <w:start w:val="1"/>
+      <w:numFmt w:val="bullet"/>
+      <w:lvlText w:val="◦"/>
+      <w:lvlJc w:val="left"/>
+      <w:pPr>
+        <w:tabs>
+          <w:tab w:val="num" w:pos="2160"/>
+        </w:tabs>
+        <w:ind w:left="2160" w:hanging="360"/>
+      </w:pPr>
+      <w:rPr>
+        <w:rFonts w:ascii="OpenSymbol" w:hAnsi="OpenSymbol" w:cs="OpenSymbol" w:hint="default"/>
+      </w:rPr>
+    </w:lvl>
+    <w:lvl w:ilvl="5">
+      <w:start w:val="1"/>
+      <w:numFmt w:val="bullet"/>
+      <w:lvlText w:val="▪"/>
+      <w:lvlJc w:val="left"/>
+      <w:pPr>
+        <w:tabs>
+          <w:tab w:val="num" w:pos="2520"/>
+        </w:tabs>
+        <w:ind w:left="2520" w:hanging="360"/>
+      </w:pPr>
+      <w:rPr>
+        <w:rFonts w:ascii="OpenSymbol" w:hAnsi="OpenSymbol" w:cs="OpenSymbol" w:hint="default"/>
+      </w:rPr>
+    </w:lvl>
+    <w:lvl w:ilvl="6">
+      <w:start w:val="1"/>
+      <w:numFmt w:val="bullet"/>
+      <w:lvlText w:val=""/>
+      <w:lvlJc w:val="left"/>
+      <w:pPr>
+        <w:tabs>
+          <w:tab w:val="num" w:pos="2880"/>
+        </w:tabs>
+        <w:ind w:left="2880" w:hanging="360"/>
+      </w:pPr>
+      <w:rPr>
+        <w:rFonts w:ascii="Symbol" w:hAnsi="Symbol" w:cs="Symbol" w:hint="default"/>
+      </w:rPr>
+    </w:lvl>
+    <w:lvl w:ilvl="7">
+      <w:start w:val="1"/>
+      <w:numFmt w:val="bullet"/>
+      <w:lvlText w:val="◦"/>
+      <w:lvlJc w:val="left"/>
+      <w:pPr>
+        <w:tabs>
+          <w:tab w:val="num" w:pos="3240"/>
+        </w:tabs>
+        <w:ind w:left="3240" w:hanging="360"/>
+      </w:pPr>
+      <w:rPr>
+        <w:rFonts w:ascii="OpenSymbol" w:hAnsi="OpenSymbol" w:cs="OpenSymbol" w:hint="default"/>
+      </w:rPr>
+    </w:lvl>
+    <w:lvl w:ilvl="8">
+      <w:start w:val="1"/>
+      <w:numFmt w:val="bullet"/>
+      <w:lvlText w:val="▪"/>
+      <w:lvlJc w:val="left"/>
+      <w:pPr>
+        <w:tabs>
+          <w:tab w:val="num" w:pos="3600"/>
+        </w:tabs>
+        <w:ind w:left="3600" w:hanging="360"/>
+      </w:pPr>
+      <w:rPr>
+        <w:rFonts w:ascii="OpenSymbol" w:hAnsi="OpenSymbol" w:cs="OpenSymbol" w:hint="default"/>
+      </w:rPr>
+    </w:lvl>
+  </w:abstractNum>
+  <w:abstractNum w:abstractNumId="6">
+    <w:lvl w:ilvl="0">
+      <w:start w:val="1"/>
+      <w:numFmt w:val="bullet"/>
+      <w:lvlText w:val=""/>
+      <w:lvlJc w:val="left"/>
+      <w:pPr>
+        <w:tabs>
+          <w:tab w:val="num" w:pos="720"/>
+        </w:tabs>
+        <w:ind w:left="720" w:hanging="360"/>
+      </w:pPr>
+      <w:rPr>
+        <w:rFonts w:ascii="Symbol" w:hAnsi="Symbol" w:cs="Symbol" w:hint="default"/>
+      </w:rPr>
+    </w:lvl>
+    <w:lvl w:ilvl="1">
+      <w:start w:val="1"/>
+      <w:numFmt w:val="bullet"/>
+      <w:lvlText w:val="◦"/>
+      <w:lvlJc w:val="left"/>
+      <w:pPr>
+        <w:tabs>
+          <w:tab w:val="num" w:pos="1080"/>
+        </w:tabs>
+        <w:ind w:left="1080" w:hanging="360"/>
+      </w:pPr>
+      <w:rPr>
+        <w:rFonts w:ascii="OpenSymbol" w:hAnsi="OpenSymbol" w:cs="OpenSymbol" w:hint="default"/>
+      </w:rPr>
+    </w:lvl>
+    <w:lvl w:ilvl="2">
+      <w:start w:val="1"/>
+      <w:numFmt w:val="bullet"/>
+      <w:lvlText w:val="▪"/>
+      <w:lvlJc w:val="left"/>
+      <w:pPr>
+        <w:tabs>
+          <w:tab w:val="num" w:pos="1440"/>
+        </w:tabs>
+        <w:ind w:left="1440" w:hanging="360"/>
+      </w:pPr>
+      <w:rPr>
+        <w:rFonts w:ascii="OpenSymbol" w:hAnsi="OpenSymbol" w:cs="OpenSymbol" w:hint="default"/>
+      </w:rPr>
+    </w:lvl>
+    <w:lvl w:ilvl="3">
+      <w:start w:val="1"/>
+      <w:numFmt w:val="bullet"/>
+      <w:lvlText w:val=""/>
+      <w:lvlJc w:val="left"/>
+      <w:pPr>
+        <w:tabs>
+          <w:tab w:val="num" w:pos="1800"/>
+        </w:tabs>
+        <w:ind w:left="1800" w:hanging="360"/>
+      </w:pPr>
+      <w:rPr>
+        <w:rFonts w:ascii="Symbol" w:hAnsi="Symbol" w:cs="Symbol" w:hint="default"/>
+      </w:rPr>
+    </w:lvl>
+    <w:lvl w:ilvl="4">
+      <w:start w:val="1"/>
+      <w:numFmt w:val="bullet"/>
+      <w:lvlText w:val="◦"/>
+      <w:lvlJc w:val="left"/>
+      <w:pPr>
+        <w:tabs>
+          <w:tab w:val="num" w:pos="2160"/>
+        </w:tabs>
+        <w:ind w:left="2160" w:hanging="360"/>
+      </w:pPr>
+      <w:rPr>
+        <w:rFonts w:ascii="OpenSymbol" w:hAnsi="OpenSymbol" w:cs="OpenSymbol" w:hint="default"/>
+      </w:rPr>
+    </w:lvl>
+    <w:lvl w:ilvl="5">
+      <w:start w:val="1"/>
+      <w:numFmt w:val="bullet"/>
+      <w:lvlText w:val="▪"/>
+      <w:lvlJc w:val="left"/>
+      <w:pPr>
+        <w:tabs>
+          <w:tab w:val="num" w:pos="2520"/>
+        </w:tabs>
+        <w:ind w:left="2520" w:hanging="360"/>
+      </w:pPr>
+      <w:rPr>
+        <w:rFonts w:ascii="OpenSymbol" w:hAnsi="OpenSymbol" w:cs="OpenSymbol" w:hint="default"/>
+      </w:rPr>
+    </w:lvl>
+    <w:lvl w:ilvl="6">
+      <w:start w:val="1"/>
+      <w:numFmt w:val="bullet"/>
+      <w:lvlText w:val=""/>
+      <w:lvlJc w:val="left"/>
+      <w:pPr>
+        <w:tabs>
+          <w:tab w:val="num" w:pos="2880"/>
+        </w:tabs>
+        <w:ind w:left="2880" w:hanging="360"/>
+      </w:pPr>
+      <w:rPr>
+        <w:rFonts w:ascii="Symbol" w:hAnsi="Symbol" w:cs="Symbol" w:hint="default"/>
+      </w:rPr>
+    </w:lvl>
+    <w:lvl w:ilvl="7">
+      <w:start w:val="1"/>
+      <w:numFmt w:val="bullet"/>
+      <w:lvlText w:val="◦"/>
+      <w:lvlJc w:val="left"/>
+      <w:pPr>
+        <w:tabs>
+          <w:tab w:val="num" w:pos="3240"/>
+        </w:tabs>
+        <w:ind w:left="3240" w:hanging="360"/>
+      </w:pPr>
+      <w:rPr>
+        <w:rFonts w:ascii="OpenSymbol" w:hAnsi="OpenSymbol" w:cs="OpenSymbol" w:hint="default"/>
+      </w:rPr>
+    </w:lvl>
+    <w:lvl w:ilvl="8">
+      <w:start w:val="1"/>
+      <w:numFmt w:val="bullet"/>
+      <w:lvlText w:val="▪"/>
+      <w:lvlJc w:val="left"/>
+      <w:pPr>
+        <w:tabs>
+          <w:tab w:val="num" w:pos="3600"/>
+        </w:tabs>
+        <w:ind w:left="3600" w:hanging="360"/>
+      </w:pPr>
+      <w:rPr>
+        <w:rFonts w:ascii="OpenSymbol" w:hAnsi="OpenSymbol" w:cs="OpenSymbol" w:hint="default"/>
+      </w:rPr>
+    </w:lvl>
+  </w:abstractNum>
+  <w:abstractNum w:abstractNumId="7">
+    <w:lvl w:ilvl="0">
+      <w:start w:val="1"/>
+      <w:numFmt w:val="bullet"/>
+      <w:lvlText w:val=""/>
+      <w:lvlJc w:val="left"/>
+      <w:pPr>
+        <w:tabs>
+          <w:tab w:val="num" w:pos="720"/>
+        </w:tabs>
+        <w:ind w:left="720" w:hanging="360"/>
+      </w:pPr>
+      <w:rPr>
+        <w:rFonts w:ascii="Symbol" w:hAnsi="Symbol" w:cs="Symbol" w:hint="default"/>
+      </w:rPr>
+    </w:lvl>
+    <w:lvl w:ilvl="1">
+      <w:start w:val="1"/>
+      <w:numFmt w:val="bullet"/>
+      <w:lvlText w:val="◦"/>
+      <w:lvlJc w:val="left"/>
+      <w:pPr>
+        <w:tabs>
+          <w:tab w:val="num" w:pos="1080"/>
+        </w:tabs>
+        <w:ind w:left="1080" w:hanging="360"/>
+      </w:pPr>
+      <w:rPr>
+        <w:rFonts w:ascii="OpenSymbol" w:hAnsi="OpenSymbol" w:cs="OpenSymbol" w:hint="default"/>
+      </w:rPr>
+    </w:lvl>
+    <w:lvl w:ilvl="2">
+      <w:start w:val="1"/>
+      <w:numFmt w:val="bullet"/>
+      <w:lvlText w:val="▪"/>
+      <w:lvlJc w:val="left"/>
+      <w:pPr>
+        <w:tabs>
+          <w:tab w:val="num" w:pos="1440"/>
+        </w:tabs>
+        <w:ind w:left="1440" w:hanging="360"/>
+      </w:pPr>
+      <w:rPr>
+        <w:rFonts w:ascii="OpenSymbol" w:hAnsi="OpenSymbol" w:cs="OpenSymbol" w:hint="default"/>
+      </w:rPr>
+    </w:lvl>
+    <w:lvl w:ilvl="3">
+      <w:start w:val="1"/>
+      <w:numFmt w:val="bullet"/>
+      <w:lvlText w:val=""/>
+      <w:lvlJc w:val="left"/>
+      <w:pPr>
+        <w:tabs>
+          <w:tab w:val="num" w:pos="1800"/>
+        </w:tabs>
+        <w:ind w:left="1800" w:hanging="360"/>
+      </w:pPr>
+      <w:rPr>
+        <w:rFonts w:ascii="Symbol" w:hAnsi="Symbol" w:cs="Symbol" w:hint="default"/>
+      </w:rPr>
+    </w:lvl>
+    <w:lvl w:ilvl="4">
+      <w:start w:val="1"/>
+      <w:numFmt w:val="bullet"/>
+      <w:lvlText w:val="◦"/>
+      <w:lvlJc w:val="left"/>
+      <w:pPr>
+        <w:tabs>
+          <w:tab w:val="num" w:pos="2160"/>
+        </w:tabs>
+        <w:ind w:left="2160" w:hanging="360"/>
+      </w:pPr>
+      <w:rPr>
+        <w:rFonts w:ascii="OpenSymbol" w:hAnsi="OpenSymbol" w:cs="OpenSymbol" w:hint="default"/>
+      </w:rPr>
+    </w:lvl>
+    <w:lvl w:ilvl="5">
+      <w:start w:val="1"/>
+      <w:numFmt w:val="bullet"/>
+      <w:lvlText w:val="▪"/>
+      <w:lvlJc w:val="left"/>
+      <w:pPr>
+        <w:tabs>
+          <w:tab w:val="num" w:pos="2520"/>
+        </w:tabs>
+        <w:ind w:left="2520" w:hanging="360"/>
+      </w:pPr>
+      <w:rPr>
+        <w:rFonts w:ascii="OpenSymbol" w:hAnsi="OpenSymbol" w:cs="OpenSymbol" w:hint="default"/>
+      </w:rPr>
+    </w:lvl>
+    <w:lvl w:ilvl="6">
+      <w:start w:val="1"/>
+      <w:numFmt w:val="bullet"/>
+      <w:lvlText w:val=""/>
+      <w:lvlJc w:val="left"/>
+      <w:pPr>
+        <w:tabs>
+          <w:tab w:val="num" w:pos="2880"/>
+        </w:tabs>
+        <w:ind w:left="2880" w:hanging="360"/>
+      </w:pPr>
+      <w:rPr>
+        <w:rFonts w:ascii="Symbol" w:hAnsi="Symbol" w:cs="Symbol" w:hint="default"/>
+      </w:rPr>
+    </w:lvl>
+    <w:lvl w:ilvl="7">
+      <w:start w:val="1"/>
+      <w:numFmt w:val="bullet"/>
+      <w:lvlText w:val="◦"/>
+      <w:lvlJc w:val="left"/>
+      <w:pPr>
+        <w:tabs>
+          <w:tab w:val="num" w:pos="3240"/>
+        </w:tabs>
+        <w:ind w:left="3240" w:hanging="360"/>
+      </w:pPr>
+      <w:rPr>
+        <w:rFonts w:ascii="OpenSymbol" w:hAnsi="OpenSymbol" w:cs="OpenSymbol" w:hint="default"/>
+      </w:rPr>
+    </w:lvl>
+    <w:lvl w:ilvl="8">
+      <w:start w:val="1"/>
+      <w:numFmt w:val="bullet"/>
+      <w:lvlText w:val="▪"/>
+      <w:lvlJc w:val="left"/>
+      <w:pPr>
+        <w:tabs>
+          <w:tab w:val="num" w:pos="3600"/>
+        </w:tabs>
+        <w:ind w:left="3600" w:hanging="360"/>
+      </w:pPr>
+      <w:rPr>
+        <w:rFonts w:ascii="OpenSymbol" w:hAnsi="OpenSymbol" w:cs="OpenSymbol" w:hint="default"/>
+      </w:rPr>
+    </w:lvl>
+  </w:abstractNum>
+  <w:abstractNum w:abstractNumId="8">
+    <w:lvl w:ilvl="0">
+      <w:start w:val="1"/>
+      <w:numFmt w:val="bullet"/>
+      <w:lvlText w:val=""/>
+      <w:lvlJc w:val="left"/>
+      <w:pPr>
+        <w:tabs>
+          <w:tab w:val="num" w:pos="720"/>
+        </w:tabs>
+        <w:ind w:left="720" w:hanging="360"/>
+      </w:pPr>
+      <w:rPr>
+        <w:rFonts w:ascii="Symbol" w:hAnsi="Symbol" w:cs="Symbol" w:hint="default"/>
+      </w:rPr>
+    </w:lvl>
+    <w:lvl w:ilvl="1">
+      <w:start w:val="1"/>
+      <w:numFmt w:val="bullet"/>
+      <w:lvlText w:val="◦"/>
+      <w:lvlJc w:val="left"/>
+      <w:pPr>
+        <w:tabs>
+          <w:tab w:val="num" w:pos="1080"/>
+        </w:tabs>
+        <w:ind w:left="1080" w:hanging="360"/>
+      </w:pPr>
+      <w:rPr>
+        <w:rFonts w:ascii="OpenSymbol" w:hAnsi="OpenSymbol" w:cs="OpenSymbol" w:hint="default"/>
+      </w:rPr>
+    </w:lvl>
+    <w:lvl w:ilvl="2">
+      <w:start w:val="1"/>
+      <w:numFmt w:val="bullet"/>
+      <w:lvlText w:val="▪"/>
+      <w:lvlJc w:val="left"/>
+      <w:pPr>
+        <w:tabs>
+          <w:tab w:val="num" w:pos="1440"/>
+        </w:tabs>
+        <w:ind w:left="1440" w:hanging="360"/>
+      </w:pPr>
+      <w:rPr>
+        <w:rFonts w:ascii="OpenSymbol" w:hAnsi="OpenSymbol" w:cs="OpenSymbol" w:hint="default"/>
+      </w:rPr>
+    </w:lvl>
+    <w:lvl w:ilvl="3">
+      <w:start w:val="1"/>
+      <w:numFmt w:val="bullet"/>
+      <w:lvlText w:val=""/>
+      <w:lvlJc w:val="left"/>
+      <w:pPr>
+        <w:tabs>
+          <w:tab w:val="num" w:pos="1800"/>
+        </w:tabs>
+        <w:ind w:left="1800" w:hanging="360"/>
+      </w:pPr>
+      <w:rPr>
+        <w:rFonts w:ascii="Symbol" w:hAnsi="Symbol" w:cs="Symbol" w:hint="default"/>
+      </w:rPr>
+    </w:lvl>
+    <w:lvl w:ilvl="4">
+      <w:start w:val="1"/>
+      <w:numFmt w:val="bullet"/>
+      <w:lvlText w:val="◦"/>
+      <w:lvlJc w:val="left"/>
+      <w:pPr>
+        <w:tabs>
+          <w:tab w:val="num" w:pos="2160"/>
+        </w:tabs>
+        <w:ind w:left="2160" w:hanging="360"/>
+      </w:pPr>
+      <w:rPr>
+        <w:rFonts w:ascii="OpenSymbol" w:hAnsi="OpenSymbol" w:cs="OpenSymbol" w:hint="default"/>
+      </w:rPr>
+    </w:lvl>
+    <w:lvl w:ilvl="5">
+      <w:start w:val="1"/>
+      <w:numFmt w:val="bullet"/>
+      <w:lvlText w:val="▪"/>
+      <w:lvlJc w:val="left"/>
+      <w:pPr>
+        <w:tabs>
+          <w:tab w:val="num" w:pos="2520"/>
+        </w:tabs>
+        <w:ind w:left="2520" w:hanging="360"/>
+      </w:pPr>
+      <w:rPr>
+        <w:rFonts w:ascii="OpenSymbol" w:hAnsi="OpenSymbol" w:cs="OpenSymbol" w:hint="default"/>
+      </w:rPr>
+    </w:lvl>
+    <w:lvl w:ilvl="6">
+      <w:start w:val="1"/>
+      <w:numFmt w:val="bullet"/>
+      <w:lvlText w:val=""/>
+      <w:lvlJc w:val="left"/>
+      <w:pPr>
+        <w:tabs>
+          <w:tab w:val="num" w:pos="2880"/>
+        </w:tabs>
+        <w:ind w:left="2880" w:hanging="360"/>
+      </w:pPr>
+      <w:rPr>
+        <w:rFonts w:ascii="Symbol" w:hAnsi="Symbol" w:cs="Symbol" w:hint="default"/>
+      </w:rPr>
+    </w:lvl>
+    <w:lvl w:ilvl="7">
+      <w:start w:val="1"/>
+      <w:numFmt w:val="bullet"/>
+      <w:lvlText w:val="◦"/>
+      <w:lvlJc w:val="left"/>
+      <w:pPr>
+        <w:tabs>
+          <w:tab w:val="num" w:pos="3240"/>
+        </w:tabs>
+        <w:ind w:left="3240" w:hanging="360"/>
+      </w:pPr>
+      <w:rPr>
+        <w:rFonts w:ascii="OpenSymbol" w:hAnsi="OpenSymbol" w:cs="OpenSymbol" w:hint="default"/>
+      </w:rPr>
+    </w:lvl>
+    <w:lvl w:ilvl="8">
+      <w:start w:val="1"/>
+      <w:numFmt w:val="bullet"/>
+      <w:lvlText w:val="▪"/>
+      <w:lvlJc w:val="left"/>
+      <w:pPr>
+        <w:tabs>
+          <w:tab w:val="num" w:pos="3600"/>
+        </w:tabs>
+        <w:ind w:left="3600" w:hanging="360"/>
+      </w:pPr>
+      <w:rPr>
+        <w:rFonts w:ascii="OpenSymbol" w:hAnsi="OpenSymbol" w:cs="OpenSymbol" w:hint="default"/>
+      </w:rPr>
+    </w:lvl>
+  </w:abstractNum>
+  <w:abstractNum w:abstractNumId="9">
+    <w:lvl w:ilvl="0">
+      <w:start w:val="1"/>
       <w:numFmt w:val="none"/>
       <w:suff w:val="nothing"/>
       <w:lvlText w:val=""/>
@@ -5055,6 +6025,18 @@
   </w:num>
   <w:num w:numId="5">
     <w:abstractNumId w:val="5"/>
+  </w:num>
+  <w:num w:numId="6">
+    <w:abstractNumId w:val="6"/>
+  </w:num>
+  <w:num w:numId="7">
+    <w:abstractNumId w:val="7"/>
+  </w:num>
+  <w:num w:numId="8">
+    <w:abstractNumId w:val="8"/>
+  </w:num>
+  <w:num w:numId="9">
+    <w:abstractNumId w:val="9"/>
   </w:num>
 </w:numbering>
 </file>
@@ -5301,6 +6283,20 @@
       <w:b w:val="false"/>
     </w:rPr>
   </w:style>
+  <w:style w:type="character" w:styleId="ListLabel22">
+    <w:name w:val="ListLabel 22"/>
+    <w:rPr>
+      <w:rFonts w:cs="Symbol"/>
+      <w:b w:val="false"/>
+    </w:rPr>
+  </w:style>
+  <w:style w:type="character" w:styleId="ListLabel23">
+    <w:name w:val="ListLabel 23"/>
+    <w:rPr>
+      <w:rFonts w:cs="OpenSymbol"/>
+      <w:b w:val="false"/>
+    </w:rPr>
+  </w:style>
   <w:style w:type="paragraph" w:styleId="Heading">
     <w:name w:val="Heading"/>
     <w:qFormat/>

</xml_diff>

<commit_message>
Adding SaveData enum and clarifying the best way to implement a singelton in Java
</commit_message>
<xml_diff>
--- a/PhoenixThoughtProcess.docx
+++ b/PhoenixThoughtProcess.docx
@@ -2429,7 +2429,7 @@
       </w:pPr>
       <w:r>
         <w:rPr/>
-        <w:t>So we will put the default save values in  an outside data structure.</w:t>
+        <w:t>So we will put the default save values in an outside data structure.</w:t>
       </w:r>
     </w:p>
     <w:p>
@@ -2457,7 +2457,11 @@
       </w:pPr>
       <w:r>
         <w:rPr/>
-        <w:t>This should be pretty obviously implemented as a singleton, where the singleton is initialized/exported on every import/export of a save file.</w:t>
+        <w:t xml:space="preserve">This should be pretty obviously implemented as a singleton, where the singleton is initialized/exported on every import/export of a save file.  </w:t>
+      </w:r>
+      <w:r>
+        <w:rPr/>
+        <w:t>The safest way to implement a singleton in Java is to use an enum.</w:t>
       </w:r>
     </w:p>
     <w:p>
@@ -4669,20 +4673,26 @@
         </w:rPr>
       </w:pPr>
       <w:r>
-        <w:rPr/>
-      </w:r>
-    </w:p>
-    <w:p>
-      <w:pPr>
-        <w:pStyle w:val="Normal"/>
-        <w:rPr>
-          <w:b w:val="false"/>
-          <w:b w:val="false"/>
-          <w:bCs w:val="false"/>
-        </w:rPr>
-      </w:pPr>
-      <w:r>
-        <w:rPr/>
+        <w:rPr>
+          <w:b w:val="false"/>
+          <w:bCs w:val="false"/>
+        </w:rPr>
+      </w:r>
+    </w:p>
+    <w:p>
+      <w:pPr>
+        <w:pStyle w:val="Normal"/>
+        <w:rPr>
+          <w:b w:val="false"/>
+          <w:b w:val="false"/>
+          <w:bCs w:val="false"/>
+        </w:rPr>
+      </w:pPr>
+      <w:r>
+        <w:rPr>
+          <w:b w:val="false"/>
+          <w:bCs w:val="false"/>
+        </w:rPr>
       </w:r>
     </w:p>
     <w:p>
@@ -6621,6 +6631,29 @@
       <w:rFonts w:cs="OpenSymbol"/>
     </w:rPr>
   </w:style>
+  <w:style w:type="character" w:styleId="ListLabel31">
+    <w:name w:val="ListLabel 31"/>
+    <w:qFormat/>
+    <w:rPr>
+      <w:rFonts w:cs="Symbol"/>
+      <w:b w:val="false"/>
+    </w:rPr>
+  </w:style>
+  <w:style w:type="character" w:styleId="ListLabel32">
+    <w:name w:val="ListLabel 32"/>
+    <w:qFormat/>
+    <w:rPr>
+      <w:rFonts w:cs="OpenSymbol"/>
+      <w:b w:val="false"/>
+    </w:rPr>
+  </w:style>
+  <w:style w:type="character" w:styleId="ListLabel33">
+    <w:name w:val="ListLabel 33"/>
+    <w:qFormat/>
+    <w:rPr>
+      <w:rFonts w:cs="OpenSymbol"/>
+    </w:rPr>
+  </w:style>
   <w:style w:type="paragraph" w:styleId="Heading">
     <w:name w:val="Heading"/>
     <w:basedOn w:val="Normal"/>

</xml_diff>